<commit_message>
add a new qustion about github
</commit_message>
<xml_diff>
--- a/documentation/draft/Liu_Guiran.docx
+++ b/documentation/draft/Liu_Guiran.docx
@@ -1392,7 +1392,6 @@
     <w:p>
       <w:pPr>
         <w:rPr>
-          <w:rFonts w:hint="eastAsia"/>
           <w:lang w:eastAsia="zh-CN"/>
         </w:rPr>
       </w:pPr>
@@ -1427,192 +1426,188 @@
     <w:p>
       <w:pPr>
         <w:rPr>
+          <w:rFonts w:ascii="CMR12" w:hAnsi="CMR12" w:hint="eastAsia"/>
+        </w:rPr>
+      </w:pPr>
+      <w:r>
+        <w:rPr>
           <w:rFonts w:ascii="CMR12" w:hAnsi="CMR12"/>
         </w:rPr>
-      </w:pPr>
+        <w:t xml:space="preserve">Our purpose is to </w:t>
+      </w:r>
+      <w:r>
+        <w:rPr>
+          <w:rFonts w:ascii="CMR12" w:hAnsi="CMR12" w:hint="eastAsia"/>
+          <w:lang w:eastAsia="zh-CN"/>
+        </w:rPr>
+        <w:t>m</w:t>
+      </w:r>
       <w:r>
         <w:rPr>
           <w:rFonts w:ascii="CMR12" w:hAnsi="CMR12"/>
         </w:rPr>
-        <w:t xml:space="preserve">Our purpose is to </w:t>
-      </w:r>
-      <w:r>
-        <w:rPr>
-          <w:rFonts w:ascii="CMR12" w:hAnsi="CMR12" w:hint="eastAsia"/>
-          <w:lang w:eastAsia="zh-CN"/>
-        </w:rPr>
-        <w:t>m</w:t>
+        <w:t xml:space="preserve">ock language X as a simplified version of Java. </w:t>
       </w:r>
       <w:r>
         <w:rPr>
           <w:rFonts w:ascii="CMR12" w:hAnsi="CMR12"/>
         </w:rPr>
-        <w:t xml:space="preserve">ock language X as a simplified version of Java. </w:t>
+        <w:t>Basically</w:t>
       </w:r>
       <w:r>
         <w:rPr>
           <w:rFonts w:ascii="CMR12" w:hAnsi="CMR12"/>
         </w:rPr>
-        <w:t>Basically</w:t>
-      </w:r>
+        <w:t xml:space="preserve">, we have three different folders: the first one is byte codes, the second one is loaders, and the third one is a virtual machine. </w:t>
+      </w:r>
+      <w:proofErr w:type="gramStart"/>
       <w:r>
         <w:rPr>
           <w:rFonts w:ascii="CMR12" w:hAnsi="CMR12"/>
         </w:rPr>
-        <w:t xml:space="preserve">, we have three different folders: the first one is byte codes, the second one is loaders, and the third one is a virtual machine. </w:t>
-      </w:r>
-      <w:proofErr w:type="gramStart"/>
+        <w:t>All of</w:t>
+      </w:r>
+      <w:proofErr w:type="gramEnd"/>
       <w:r>
         <w:rPr>
           <w:rFonts w:ascii="CMR12" w:hAnsi="CMR12"/>
         </w:rPr>
-        <w:t>All of</w:t>
-      </w:r>
-      <w:proofErr w:type="gramEnd"/>
+        <w:t xml:space="preserve"> these courses</w:t>
+      </w:r>
       <w:r>
         <w:rPr>
           <w:rFonts w:ascii="CMR12" w:hAnsi="CMR12"/>
         </w:rPr>
-        <w:t xml:space="preserve"> these courses</w:t>
+        <w:t xml:space="preserve"> are served for the interpreter class</w:t>
       </w:r>
       <w:r>
         <w:rPr>
           <w:rFonts w:ascii="CMR12" w:hAnsi="CMR12"/>
         </w:rPr>
-        <w:t xml:space="preserve"> are served for the interpreter class</w:t>
+        <w:t>.</w:t>
       </w:r>
       <w:r>
         <w:rPr>
           <w:rFonts w:ascii="CMR12" w:hAnsi="CMR12"/>
         </w:rPr>
+        <w:t xml:space="preserve"> Also</w:t>
+      </w:r>
+      <w:r>
+        <w:rPr>
+          <w:rFonts w:ascii="CMR12" w:hAnsi="CMR12"/>
+        </w:rPr>
+        <w:t xml:space="preserve">, we are not allowed to change any code about the interpreter </w:t>
+      </w:r>
+      <w:r>
+        <w:rPr>
+          <w:rFonts w:ascii="CMR12" w:hAnsi="CMR12"/>
+        </w:rPr>
+        <w:t>class</w:t>
+      </w:r>
+      <w:r>
+        <w:rPr>
+          <w:rFonts w:ascii="CMR12" w:hAnsi="CMR12"/>
+        </w:rPr>
         <w:t>.</w:t>
       </w:r>
-      <w:r>
+    </w:p>
+    <w:p>
+      <w:pPr>
+        <w:pStyle w:val="NormalWeb"/>
         <w:rPr>
           <w:rFonts w:ascii="CMR12" w:hAnsi="CMR12"/>
         </w:rPr>
-        <w:t xml:space="preserve"> Also</w:t>
-      </w:r>
+      </w:pPr>
       <w:r>
         <w:rPr>
           <w:rFonts w:ascii="CMR12" w:hAnsi="CMR12"/>
         </w:rPr>
-        <w:t xml:space="preserve">, we are not allowed to change any code about the interpreter </w:t>
+        <w:t xml:space="preserve">The interpreter is responsible for processing byte codes </w:t>
       </w:r>
       <w:r>
         <w:rPr>
           <w:rFonts w:ascii="CMR12" w:hAnsi="CMR12"/>
         </w:rPr>
-        <w:t>class</w:t>
+        <w:t>created from source code files with the extension x. The interpreter and the Virtual Machine will work together to run a program written in</w:t>
       </w:r>
       <w:r>
         <w:rPr>
           <w:rFonts w:ascii="CMR12" w:hAnsi="CMR12"/>
         </w:rPr>
+        <w:t xml:space="preserve"> Language X. </w:t>
+      </w:r>
+    </w:p>
+    <w:p>
+      <w:pPr>
+        <w:pStyle w:val="NormalWeb"/>
+      </w:pPr>
+      <w:r>
+        <w:rPr>
+          <w:rFonts w:ascii="CMR12" w:hAnsi="CMR12"/>
+        </w:rPr>
+        <w:t xml:space="preserve">The two sample programs are </w:t>
+      </w:r>
+      <w:r>
+        <w:rPr>
+          <w:rFonts w:ascii="CMR12" w:hAnsi="CMR12"/>
+        </w:rPr>
+        <w:t>recursive versions</w:t>
+      </w:r>
+      <w:r>
+        <w:rPr>
+          <w:rFonts w:ascii="CMR12" w:hAnsi="CMR12"/>
+        </w:rPr>
+        <w:t xml:space="preserve"> of computing the nth Fibonacci number and finding the factorial of a number. These files have the extension </w:t>
+      </w:r>
+      <w:proofErr w:type="spellStart"/>
+      <w:r>
+        <w:rPr>
+          <w:rFonts w:ascii="CMR12" w:hAnsi="CMR12"/>
+        </w:rPr>
+        <w:t>x.cod</w:t>
+      </w:r>
+      <w:proofErr w:type="spellEnd"/>
+      <w:r>
+        <w:rPr>
+          <w:rFonts w:ascii="CMR12" w:hAnsi="CMR12"/>
+        </w:rPr>
+        <w:t xml:space="preserve">. </w:t>
+      </w:r>
+      <w:r>
+        <w:rPr>
+          <w:rFonts w:ascii="CMR12" w:hAnsi="CMR12"/>
+        </w:rPr>
+        <w:t>Also</w:t>
+      </w:r>
+      <w:r>
+        <w:rPr>
+          <w:rFonts w:ascii="CMR12" w:hAnsi="CMR12"/>
+        </w:rPr>
+        <w:t>, there is a verbose mode, which shows</w:t>
+      </w:r>
+      <w:r>
+        <w:rPr>
+          <w:rFonts w:ascii="CMR12" w:hAnsi="CMR12"/>
+        </w:rPr>
+        <w:t xml:space="preserve"> detailed information of the stacks inside where we are running our program</w:t>
+      </w:r>
+      <w:r>
+        <w:rPr>
+          <w:rFonts w:ascii="CMR12" w:hAnsi="CMR12"/>
+        </w:rPr>
         <w:t>.</w:t>
       </w:r>
     </w:p>
     <w:p>
       <w:pPr>
-        <w:pStyle w:val="NormalWeb"/>
-        <w:rPr>
-          <w:rFonts w:ascii="CMR12" w:hAnsi="CMR12"/>
-        </w:rPr>
-      </w:pPr>
-      <w:r>
-        <w:rPr>
-          <w:rFonts w:ascii="CMR12" w:hAnsi="CMR12"/>
-        </w:rPr>
-        <w:t xml:space="preserve">The interpreter is responsible for processing byte codes </w:t>
-      </w:r>
-      <w:r>
-        <w:rPr>
-          <w:rFonts w:ascii="CMR12" w:hAnsi="CMR12"/>
-        </w:rPr>
-        <w:t>created from source code files with the extension x. The interpreter and the Virtual Machine will work together to run a program written in</w:t>
-      </w:r>
-      <w:r>
-        <w:rPr>
-          <w:rFonts w:ascii="CMR12" w:hAnsi="CMR12"/>
-        </w:rPr>
-        <w:t xml:space="preserve"> Language X. </w:t>
-      </w:r>
-    </w:p>
-    <w:p>
-      <w:pPr>
-        <w:pStyle w:val="NormalWeb"/>
-        <w:rPr>
-          <w:rFonts w:hint="eastAsia"/>
-        </w:rPr>
-      </w:pPr>
-      <w:r>
-        <w:rPr>
-          <w:rFonts w:ascii="CMR12" w:hAnsi="CMR12"/>
-        </w:rPr>
-        <w:t xml:space="preserve">The two sample programs are </w:t>
-      </w:r>
-      <w:r>
-        <w:rPr>
-          <w:rFonts w:ascii="CMR12" w:hAnsi="CMR12"/>
-        </w:rPr>
-        <w:t>recursive versions</w:t>
-      </w:r>
-      <w:r>
-        <w:rPr>
-          <w:rFonts w:ascii="CMR12" w:hAnsi="CMR12"/>
-        </w:rPr>
-        <w:t xml:space="preserve"> of computing the nth Fibonacci number and finding the factorial of a number. These files have the extension </w:t>
-      </w:r>
-      <w:proofErr w:type="spellStart"/>
-      <w:r>
-        <w:rPr>
-          <w:rFonts w:ascii="CMR12" w:hAnsi="CMR12"/>
-        </w:rPr>
-        <w:t>x.cod</w:t>
-      </w:r>
-      <w:proofErr w:type="spellEnd"/>
-      <w:r>
-        <w:rPr>
-          <w:rFonts w:ascii="CMR12" w:hAnsi="CMR12"/>
-        </w:rPr>
-        <w:t xml:space="preserve">. </w:t>
-      </w:r>
-      <w:r>
-        <w:rPr>
-          <w:rFonts w:ascii="CMR12" w:hAnsi="CMR12"/>
-        </w:rPr>
-        <w:t>Also</w:t>
-      </w:r>
-      <w:r>
-        <w:rPr>
-          <w:rFonts w:ascii="CMR12" w:hAnsi="CMR12"/>
-        </w:rPr>
-        <w:t>, there is a verbose mode, which shows</w:t>
-      </w:r>
-      <w:r>
-        <w:rPr>
-          <w:rFonts w:ascii="CMR12" w:hAnsi="CMR12"/>
-        </w:rPr>
-        <w:t xml:space="preserve"> detailed information of the stacks inside where we are running our program</w:t>
-      </w:r>
-      <w:r>
-        <w:rPr>
-          <w:rFonts w:ascii="CMR12" w:hAnsi="CMR12"/>
-        </w:rPr>
-        <w:t>.</w:t>
-      </w:r>
-    </w:p>
-    <w:p>
-      <w:pPr>
-        <w:rPr>
-          <w:lang w:eastAsia="zh-CN"/>
-        </w:rPr>
-      </w:pPr>
-    </w:p>
-    <w:p>
-      <w:pPr>
-        <w:rPr>
-          <w:rFonts w:hint="eastAsia"/>
+        <w:rPr>
+          <w:lang w:eastAsia="zh-CN"/>
+        </w:rPr>
+      </w:pPr>
+    </w:p>
+    <w:p>
+      <w:pPr>
+        <w:rPr>
           <w:lang w:eastAsia="zh-CN"/>
         </w:rPr>
       </w:pPr>
@@ -1982,7 +1977,7 @@
           <w:noProof/>
         </w:rPr>
         <w:drawing>
-          <wp:inline distT="0" distB="0" distL="0" distR="0" wp14:anchorId="7FB87675" wp14:editId="3C59647E">
+          <wp:inline distT="0" distB="0" distL="0" distR="0" wp14:anchorId="7FB87675" wp14:editId="74A7A3E9">
             <wp:extent cx="5943600" cy="1160145"/>
             <wp:effectExtent l="0" t="0" r="0" b="0"/>
             <wp:docPr id="458783397" name="Picture 1" descr="A screenshot of a computer&#10;&#10;Description automatically generated"/>
@@ -2124,9 +2119,6 @@
     <w:p>
       <w:pPr>
         <w:pStyle w:val="NormalWeb"/>
-        <w:rPr>
-          <w:rFonts w:hint="eastAsia"/>
-        </w:rPr>
       </w:pPr>
       <w:r>
         <w:t>Finally, when I managed to run the project successfully, I encountered a logic error: the output was completely different from the professor’s sample output, and I couldn’t use my verbose mode. I went back to the PDF file again to double-check the requirements and see if I had missed anything. I re-implemented parts of the project several times until my output closely matched the professor’s output. After thorough testing with all the codes provided by the professor, it finally worked correctly in the end.</w:t>
@@ -2157,31 +2149,7 @@
         <w:pStyle w:val="NormalWeb"/>
       </w:pPr>
       <w:r>
-        <w:t xml:space="preserve">This is the most </w:t>
-      </w:r>
-      <w:r>
-        <w:t>‘</w:t>
-      </w:r>
-      <w:r>
-        <w:t>complicated</w:t>
-      </w:r>
-      <w:r>
-        <w:t>’</w:t>
-      </w:r>
-      <w:r>
-        <w:t xml:space="preserve"> project I have ever had in a school class. It's not just about the number of classes</w:t>
-      </w:r>
-      <w:r>
-        <w:t xml:space="preserve"> but also about learning how to explore the relationships between classes and figure them out and manage time</w:t>
-      </w:r>
-      <w:r>
-        <w:t>. I had to understand the connections between different parts of the project. The 40-page PDF file th</w:t>
-      </w:r>
-      <w:r>
-        <w:t>e professor provided was challenging to read at first, but it was</w:t>
-      </w:r>
-      <w:r>
-        <w:t xml:space="preserve"> the most useful resource.</w:t>
+        <w:t>This is the most ‘complicated’ project I have ever had in a school class. It's not just about the number of classes but also about learning how to explore the relationships between classes and figure them out and manage time. I had to understand the connections between different parts of the project. The 40-page PDF file the professor provided was challenging to read at first, but it was the most useful resource.</w:t>
       </w:r>
     </w:p>
     <w:p>
@@ -2189,28 +2157,134 @@
         <w:pStyle w:val="NormalWeb"/>
       </w:pPr>
       <w:r>
-        <w:t xml:space="preserve">Through this project, I learned to grasp the big picture first and dive step by step into the details. I also learned how to explore and quickly understand new concepts. </w:t>
-      </w:r>
-      <w:r>
-        <w:t>T</w:t>
-      </w:r>
-      <w:r>
-        <w:t>his was a great project</w:t>
-      </w:r>
-      <w:r>
-        <w:t xml:space="preserve"> because of the technical challenges and</w:t>
-      </w:r>
-      <w:r>
-        <w:t xml:space="preserve"> because it taught us how to learn independently rather than just following the professor's instructions.</w:t>
-      </w:r>
-    </w:p>
-    <w:p>
-      <w:pPr>
-        <w:rPr>
-          <w:rFonts w:hint="eastAsia"/>
-          <w:lang w:eastAsia="zh-CN"/>
-        </w:rPr>
-      </w:pPr>
+        <w:t>Through this project, I learned to grasp the big picture first and dive step by step into the details. I also learned how to explore and quickly understand new concepts. This was a great project because of the technical challenges and because it taught us how to learn independently rather than just following the professor's instructions.</w:t>
+      </w:r>
+    </w:p>
+    <w:p>
+      <w:pPr>
+        <w:pStyle w:val="NormalWeb"/>
+      </w:pPr>
+    </w:p>
+    <w:p>
+      <w:pPr>
+        <w:pStyle w:val="NormalWeb"/>
+      </w:pPr>
+      <w:r>
+        <w:t xml:space="preserve">I </w:t>
+      </w:r>
+      <w:proofErr w:type="gramStart"/>
+      <w:r>
+        <w:t>have to</w:t>
+      </w:r>
+      <w:proofErr w:type="gramEnd"/>
+      <w:r>
+        <w:t xml:space="preserve"> add a question that about what happen when I tried to push my codes to </w:t>
+      </w:r>
+      <w:proofErr w:type="spellStart"/>
+      <w:r>
+        <w:t>github</w:t>
+      </w:r>
+      <w:proofErr w:type="spellEnd"/>
+      <w:r>
+        <w:t>,</w:t>
+      </w:r>
+    </w:p>
+    <w:p>
+      <w:pPr>
+        <w:pStyle w:val="NormalWeb"/>
+      </w:pPr>
+      <w:r>
+        <w:lastRenderedPageBreak/>
+        <w:drawing>
+          <wp:inline distT="0" distB="0" distL="0" distR="0" wp14:anchorId="7EB0D52B" wp14:editId="753CEEB1">
+            <wp:extent cx="5943600" cy="3145155"/>
+            <wp:effectExtent l="0" t="0" r="0" b="4445"/>
+            <wp:docPr id="1576079602" name="Picture 1" descr="A screen shot of a computer&#10;&#10;Description automatically generated"/>
+            <wp:cNvGraphicFramePr>
+              <a:graphicFrameLocks xmlns:a="http://schemas.openxmlformats.org/drawingml/2006/main" noChangeAspect="1"/>
+            </wp:cNvGraphicFramePr>
+            <a:graphic xmlns:a="http://schemas.openxmlformats.org/drawingml/2006/main">
+              <a:graphicData uri="http://schemas.openxmlformats.org/drawingml/2006/picture">
+                <pic:pic xmlns:pic="http://schemas.openxmlformats.org/drawingml/2006/picture">
+                  <pic:nvPicPr>
+                    <pic:cNvPr id="1576079602" name="Picture 1" descr="A screen shot of a computer&#10;&#10;Description automatically generated"/>
+                    <pic:cNvPicPr/>
+                  </pic:nvPicPr>
+                  <pic:blipFill>
+                    <a:blip r:embed="rId8"/>
+                    <a:stretch>
+                      <a:fillRect/>
+                    </a:stretch>
+                  </pic:blipFill>
+                  <pic:spPr>
+                    <a:xfrm>
+                      <a:off x="0" y="0"/>
+                      <a:ext cx="5943600" cy="3145155"/>
+                    </a:xfrm>
+                    <a:prstGeom prst="rect">
+                      <a:avLst/>
+                    </a:prstGeom>
+                  </pic:spPr>
+                </pic:pic>
+              </a:graphicData>
+            </a:graphic>
+          </wp:inline>
+        </w:drawing>
+      </w:r>
+    </w:p>
+    <w:p>
+      <w:pPr>
+        <w:rPr>
+          <w:lang w:eastAsia="zh-CN"/>
+        </w:rPr>
+      </w:pPr>
+      <w:r>
+        <w:rPr>
+          <w:lang w:eastAsia="zh-CN"/>
+        </w:rPr>
+        <w:t xml:space="preserve">it </w:t>
+      </w:r>
+      <w:proofErr w:type="gramStart"/>
+      <w:r>
+        <w:rPr>
+          <w:lang w:eastAsia="zh-CN"/>
+        </w:rPr>
+        <w:t>delete</w:t>
+      </w:r>
+      <w:proofErr w:type="gramEnd"/>
+      <w:r>
+        <w:rPr>
+          <w:lang w:eastAsia="zh-CN"/>
+        </w:rPr>
+        <w:t xml:space="preserve"> all my code! Scared!</w:t>
+      </w:r>
+    </w:p>
+    <w:p>
+      <w:pPr>
+        <w:rPr>
+          <w:lang w:eastAsia="zh-CN"/>
+        </w:rPr>
+      </w:pPr>
+      <w:r>
+        <w:rPr>
+          <w:lang w:eastAsia="zh-CN"/>
+        </w:rPr>
+        <w:t xml:space="preserve">Tho finally I restored </w:t>
+      </w:r>
+      <w:proofErr w:type="gramStart"/>
+      <w:r>
+        <w:rPr>
+          <w:lang w:eastAsia="zh-CN"/>
+        </w:rPr>
+        <w:t>all, but</w:t>
+      </w:r>
+      <w:proofErr w:type="gramEnd"/>
+      <w:r>
+        <w:rPr>
+          <w:lang w:eastAsia="zh-CN"/>
+        </w:rPr>
+        <w:t xml:space="preserve"> scared! I don’t even know why</w:t>
+      </w:r>
     </w:p>
     <w:sectPr>
       <w:pgSz w:w="12240" w:h="15840"/>

</xml_diff>